<commit_message>
Added Preprocess function from model folder
</commit_message>
<xml_diff>
--- a/DocumentaciónFastapi.docx
+++ b/DocumentaciónFastapi.docx
@@ -117,10 +117,7 @@
         <w:t xml:space="preserve">será </w:t>
       </w:r>
       <w:r>
-        <w:t>http://127.0.0.1:8000</w:t>
-      </w:r>
-      <w:r>
-        <w:t>/XXXX</w:t>
+        <w:t>http://127.0.0.1:8000/XXXX</w:t>
       </w:r>
     </w:p>
     <w:p/>
@@ -417,7 +414,166 @@
     <w:p/>
     <w:p/>
     <w:p/>
-    <w:p/>
+    <w:p>
+      <w:pPr>
+        <w:pStyle w:val="Ttulo2"/>
+      </w:pPr>
+      <w:r>
+        <w:t>Carpeta de modelos</w:t>
+      </w:r>
+    </w:p>
+    <w:p>
+      <w:r>
+        <w:t>En el servidor existe la carpeta “</w:t>
+      </w:r>
+      <w:proofErr w:type="spellStart"/>
+      <w:r>
+        <w:t>models</w:t>
+      </w:r>
+      <w:proofErr w:type="spellEnd"/>
+      <w:r>
+        <w:t>”, que contiene las carpetas de aquellos modelos disponibles. Cada modelo tiene que tener una carpeta que contenga los archivos:</w:t>
+      </w:r>
+    </w:p>
+    <w:p>
+      <w:pPr>
+        <w:pStyle w:val="Prrafodelista"/>
+        <w:numPr>
+          <w:ilvl w:val="0"/>
+          <w:numId w:val="3"/>
+        </w:numPr>
+      </w:pPr>
+      <w:proofErr w:type="spellStart"/>
+      <w:r>
+        <w:t>Classifier</w:t>
+      </w:r>
+      <w:proofErr w:type="spellEnd"/>
+      <w:r>
+        <w:t>_(</w:t>
+      </w:r>
+      <w:proofErr w:type="spellStart"/>
+      <w:r>
+        <w:t>model_name</w:t>
+      </w:r>
+      <w:proofErr w:type="spellEnd"/>
+      <w:proofErr w:type="gramStart"/>
+      <w:r>
+        <w:t>).</w:t>
+      </w:r>
+      <w:proofErr w:type="spellStart"/>
+      <w:r>
+        <w:t>keras</w:t>
+      </w:r>
+      <w:proofErr w:type="spellEnd"/>
+      <w:proofErr w:type="gramEnd"/>
+    </w:p>
+    <w:p>
+      <w:pPr>
+        <w:pStyle w:val="Prrafodelista"/>
+        <w:numPr>
+          <w:ilvl w:val="0"/>
+          <w:numId w:val="3"/>
+        </w:numPr>
+      </w:pPr>
+      <w:proofErr w:type="spellStart"/>
+      <w:r>
+        <w:t>Encoder</w:t>
+      </w:r>
+      <w:proofErr w:type="spellEnd"/>
+      <w:r>
+        <w:t>_(</w:t>
+      </w:r>
+      <w:proofErr w:type="spellStart"/>
+      <w:r>
+        <w:t>model_name</w:t>
+      </w:r>
+      <w:proofErr w:type="spellEnd"/>
+      <w:proofErr w:type="gramStart"/>
+      <w:r>
+        <w:t>).</w:t>
+      </w:r>
+      <w:proofErr w:type="spellStart"/>
+      <w:r>
+        <w:t>pkl</w:t>
+      </w:r>
+      <w:proofErr w:type="spellEnd"/>
+      <w:proofErr w:type="gramEnd"/>
+    </w:p>
+    <w:p>
+      <w:pPr>
+        <w:pStyle w:val="Prrafodelista"/>
+        <w:numPr>
+          <w:ilvl w:val="0"/>
+          <w:numId w:val="3"/>
+        </w:numPr>
+      </w:pPr>
+      <w:r>
+        <w:t>Preprocesa_(</w:t>
+      </w:r>
+      <w:proofErr w:type="spellStart"/>
+      <w:r>
+        <w:t>model_name</w:t>
+      </w:r>
+      <w:proofErr w:type="spellEnd"/>
+      <w:r>
+        <w:t>).</w:t>
+      </w:r>
+      <w:proofErr w:type="spellStart"/>
+      <w:r>
+        <w:t>py</w:t>
+      </w:r>
+      <w:proofErr w:type="spellEnd"/>
+    </w:p>
+    <w:p>
+      <w:pPr>
+        <w:pStyle w:val="Prrafodelista"/>
+        <w:numPr>
+          <w:ilvl w:val="0"/>
+          <w:numId w:val="3"/>
+        </w:numPr>
+      </w:pPr>
+      <w:proofErr w:type="spellStart"/>
+      <w:r>
+        <w:t>Scaler</w:t>
+      </w:r>
+      <w:proofErr w:type="spellEnd"/>
+      <w:r>
+        <w:t>_(</w:t>
+      </w:r>
+      <w:proofErr w:type="spellStart"/>
+      <w:r>
+        <w:t>model_name</w:t>
+      </w:r>
+      <w:proofErr w:type="spellEnd"/>
+      <w:proofErr w:type="gramStart"/>
+      <w:r>
+        <w:t>).</w:t>
+      </w:r>
+      <w:proofErr w:type="spellStart"/>
+      <w:r>
+        <w:t>pkl</w:t>
+      </w:r>
+      <w:proofErr w:type="spellEnd"/>
+      <w:proofErr w:type="gramEnd"/>
+    </w:p>
+    <w:p>
+      <w:pPr>
+        <w:rPr>
+          <w:u w:val="single"/>
+        </w:rPr>
+      </w:pPr>
+      <w:r>
+        <w:t xml:space="preserve">Donde </w:t>
+      </w:r>
+      <w:proofErr w:type="spellStart"/>
+      <w:r>
+        <w:t>model_name</w:t>
+      </w:r>
+      <w:proofErr w:type="spellEnd"/>
+      <w:r>
+        <w:t xml:space="preserve"> es el nombre del modelo y de la carpeta que contiene los archivos.</w:t>
+      </w:r>
+    </w:p>
     <w:sectPr>
       <w:pgSz w:w="11906" w:h="16838"/>
       <w:pgMar w:top="1417" w:right="1701" w:bottom="1417" w:left="1701" w:header="708" w:footer="708" w:gutter="0"/>
@@ -431,6 +587,205 @@
 <file path=word/numbering.xml><?xml version="1.0" encoding="utf-8"?>
 <w:numbering xmlns:wpc="http://schemas.microsoft.com/office/word/2010/wordprocessingCanvas" xmlns:cx="http://schemas.microsoft.com/office/drawing/2014/chartex" xmlns:cx1="http://schemas.microsoft.com/office/drawing/2015/9/8/chartex" xmlns:cx2="http://schemas.microsoft.com/office/drawing/2015/10/21/chartex" xmlns:cx3="http://schemas.microsoft.com/office/drawing/2016/5/9/chartex" xmlns:cx4="http://schemas.microsoft.com/office/drawing/2016/5/10/chartex" xmlns:cx5="http://schemas.microsoft.com/office/drawing/2016/5/11/chartex" xmlns:cx6="http://schemas.microsoft.com/office/drawing/2016/5/12/chartex" xmlns:cx7="http://schemas.microsoft.com/office/drawing/2016/5/13/chartex" xmlns:cx8="http://schemas.microsoft.com/office/drawing/2016/5/14/chartex" xmlns:mc="http://schemas.openxmlformats.org/markup-compatibility/2006" xmlns:aink="http://schemas.microsoft.com/office/drawing/2016/ink" xmlns:am3d="http://schemas.microsoft.com/office/drawing/2017/model3d" xmlns:o="urn:schemas-microsoft-com:office:office" xmlns:oel="http://schemas.microsoft.com/office/2019/extlst" xmlns:r="http://schemas.openxmlformats.org/officeDocument/2006/relationships" xmlns:m="http://schemas.openxmlformats.org/officeDocument/2006/math" xmlns:v="urn:schemas-microsoft-com:vml" xmlns:wp14="http://schemas.microsoft.com/office/word/2010/wordprocessingDrawing" xmlns:wp="http://schemas.openxmlformats.org/drawingml/2006/wordprocessingDrawing" xmlns:w10="urn:schemas-microsoft-com:office:word" xmlns:w="http://schemas.openxmlformats.org/wordprocessingml/2006/main" xmlns:w14="http://schemas.microsoft.com/office/word/2010/wordml" xmlns:w15="http://schemas.microsoft.com/office/word/2012/wordml" xmlns:w16cex="http://schemas.microsoft.com/office/word/2018/wordml/cex" xmlns:w16cid="http://schemas.microsoft.com/office/word/2016/wordml/cid" xmlns:w16="http://schemas.microsoft.com/office/word/2018/wordml" xmlns:w16du="http://schemas.microsoft.com/office/word/2023/wordml/word16du" xmlns:w16sdtdh="http://schemas.microsoft.com/office/word/2020/wordml/sdtdatahash" xmlns:w16sdtfl="http://schemas.microsoft.com/office/word/2024/wordml/sdtformatlock" xmlns:w16se="http://schemas.microsoft.com/office/word/2015/wordml/symex" xmlns:wpg="http://schemas.microsoft.com/office/word/2010/wordprocessingGroup" xmlns:wpi="http://schemas.microsoft.com/office/word/2010/wordprocessingInk" xmlns:wne="http://schemas.microsoft.com/office/word/2006/wordml" xmlns:wps="http://schemas.microsoft.com/office/word/2010/wordprocessingShape" mc:Ignorable="w14 w15 w16se w16cid w16 w16cex w16sdtdh w16sdtfl w16du wp14">
   <w:abstractNum w:abstractNumId="0" w15:restartNumberingAfterBreak="0">
+    <w:nsid w:val="55222E3C"/>
+    <w:multiLevelType w:val="hybridMultilevel"/>
+    <w:tmpl w:val="CC1272EC"/>
+    <w:lvl w:ilvl="0" w:tplc="0C0A0001">
+      <w:start w:val="1"/>
+      <w:numFmt w:val="bullet"/>
+      <w:lvlText w:val=""/>
+      <w:lvlJc w:val="left"/>
+      <w:pPr>
+        <w:ind w:left="720" w:hanging="360"/>
+      </w:pPr>
+      <w:rPr>
+        <w:rFonts w:ascii="Symbol" w:hAnsi="Symbol" w:hint="default"/>
+      </w:rPr>
+    </w:lvl>
+    <w:lvl w:ilvl="1" w:tplc="0C0A0003" w:tentative="1">
+      <w:start w:val="1"/>
+      <w:numFmt w:val="bullet"/>
+      <w:lvlText w:val="o"/>
+      <w:lvlJc w:val="left"/>
+      <w:pPr>
+        <w:ind w:left="1440" w:hanging="360"/>
+      </w:pPr>
+      <w:rPr>
+        <w:rFonts w:ascii="Courier New" w:hAnsi="Courier New" w:cs="Courier New" w:hint="default"/>
+      </w:rPr>
+    </w:lvl>
+    <w:lvl w:ilvl="2" w:tplc="0C0A0005" w:tentative="1">
+      <w:start w:val="1"/>
+      <w:numFmt w:val="bullet"/>
+      <w:lvlText w:val=""/>
+      <w:lvlJc w:val="left"/>
+      <w:pPr>
+        <w:ind w:left="2160" w:hanging="360"/>
+      </w:pPr>
+      <w:rPr>
+        <w:rFonts w:ascii="Wingdings" w:hAnsi="Wingdings" w:hint="default"/>
+      </w:rPr>
+    </w:lvl>
+    <w:lvl w:ilvl="3" w:tplc="0C0A0001" w:tentative="1">
+      <w:start w:val="1"/>
+      <w:numFmt w:val="bullet"/>
+      <w:lvlText w:val=""/>
+      <w:lvlJc w:val="left"/>
+      <w:pPr>
+        <w:ind w:left="2880" w:hanging="360"/>
+      </w:pPr>
+      <w:rPr>
+        <w:rFonts w:ascii="Symbol" w:hAnsi="Symbol" w:hint="default"/>
+      </w:rPr>
+    </w:lvl>
+    <w:lvl w:ilvl="4" w:tplc="0C0A0003" w:tentative="1">
+      <w:start w:val="1"/>
+      <w:numFmt w:val="bullet"/>
+      <w:lvlText w:val="o"/>
+      <w:lvlJc w:val="left"/>
+      <w:pPr>
+        <w:ind w:left="3600" w:hanging="360"/>
+      </w:pPr>
+      <w:rPr>
+        <w:rFonts w:ascii="Courier New" w:hAnsi="Courier New" w:cs="Courier New" w:hint="default"/>
+      </w:rPr>
+    </w:lvl>
+    <w:lvl w:ilvl="5" w:tplc="0C0A0005" w:tentative="1">
+      <w:start w:val="1"/>
+      <w:numFmt w:val="bullet"/>
+      <w:lvlText w:val=""/>
+      <w:lvlJc w:val="left"/>
+      <w:pPr>
+        <w:ind w:left="4320" w:hanging="360"/>
+      </w:pPr>
+      <w:rPr>
+        <w:rFonts w:ascii="Wingdings" w:hAnsi="Wingdings" w:hint="default"/>
+      </w:rPr>
+    </w:lvl>
+    <w:lvl w:ilvl="6" w:tplc="0C0A0001" w:tentative="1">
+      <w:start w:val="1"/>
+      <w:numFmt w:val="bullet"/>
+      <w:lvlText w:val=""/>
+      <w:lvlJc w:val="left"/>
+      <w:pPr>
+        <w:ind w:left="5040" w:hanging="360"/>
+      </w:pPr>
+      <w:rPr>
+        <w:rFonts w:ascii="Symbol" w:hAnsi="Symbol" w:hint="default"/>
+      </w:rPr>
+    </w:lvl>
+    <w:lvl w:ilvl="7" w:tplc="0C0A0003" w:tentative="1">
+      <w:start w:val="1"/>
+      <w:numFmt w:val="bullet"/>
+      <w:lvlText w:val="o"/>
+      <w:lvlJc w:val="left"/>
+      <w:pPr>
+        <w:ind w:left="5760" w:hanging="360"/>
+      </w:pPr>
+      <w:rPr>
+        <w:rFonts w:ascii="Courier New" w:hAnsi="Courier New" w:cs="Courier New" w:hint="default"/>
+      </w:rPr>
+    </w:lvl>
+    <w:lvl w:ilvl="8" w:tplc="0C0A0005" w:tentative="1">
+      <w:start w:val="1"/>
+      <w:numFmt w:val="bullet"/>
+      <w:lvlText w:val=""/>
+      <w:lvlJc w:val="left"/>
+      <w:pPr>
+        <w:ind w:left="6480" w:hanging="360"/>
+      </w:pPr>
+      <w:rPr>
+        <w:rFonts w:ascii="Wingdings" w:hAnsi="Wingdings" w:hint="default"/>
+      </w:rPr>
+    </w:lvl>
+  </w:abstractNum>
+  <w:abstractNum w:abstractNumId="1" w15:restartNumberingAfterBreak="0">
+    <w:nsid w:val="62AE6E1D"/>
+    <w:multiLevelType w:val="hybridMultilevel"/>
+    <w:tmpl w:val="36C6917E"/>
+    <w:lvl w:ilvl="0" w:tplc="0C0A000F">
+      <w:start w:val="1"/>
+      <w:numFmt w:val="decimal"/>
+      <w:lvlText w:val="%1."/>
+      <w:lvlJc w:val="left"/>
+      <w:pPr>
+        <w:ind w:left="720" w:hanging="360"/>
+      </w:pPr>
+    </w:lvl>
+    <w:lvl w:ilvl="1" w:tplc="0C0A0019" w:tentative="1">
+      <w:start w:val="1"/>
+      <w:numFmt w:val="lowerLetter"/>
+      <w:lvlText w:val="%2."/>
+      <w:lvlJc w:val="left"/>
+      <w:pPr>
+        <w:ind w:left="1440" w:hanging="360"/>
+      </w:pPr>
+    </w:lvl>
+    <w:lvl w:ilvl="2" w:tplc="0C0A001B" w:tentative="1">
+      <w:start w:val="1"/>
+      <w:numFmt w:val="lowerRoman"/>
+      <w:lvlText w:val="%3."/>
+      <w:lvlJc w:val="right"/>
+      <w:pPr>
+        <w:ind w:left="2160" w:hanging="180"/>
+      </w:pPr>
+    </w:lvl>
+    <w:lvl w:ilvl="3" w:tplc="0C0A000F" w:tentative="1">
+      <w:start w:val="1"/>
+      <w:numFmt w:val="decimal"/>
+      <w:lvlText w:val="%4."/>
+      <w:lvlJc w:val="left"/>
+      <w:pPr>
+        <w:ind w:left="2880" w:hanging="360"/>
+      </w:pPr>
+    </w:lvl>
+    <w:lvl w:ilvl="4" w:tplc="0C0A0019" w:tentative="1">
+      <w:start w:val="1"/>
+      <w:numFmt w:val="lowerLetter"/>
+      <w:lvlText w:val="%5."/>
+      <w:lvlJc w:val="left"/>
+      <w:pPr>
+        <w:ind w:left="3600" w:hanging="360"/>
+      </w:pPr>
+    </w:lvl>
+    <w:lvl w:ilvl="5" w:tplc="0C0A001B" w:tentative="1">
+      <w:start w:val="1"/>
+      <w:numFmt w:val="lowerRoman"/>
+      <w:lvlText w:val="%6."/>
+      <w:lvlJc w:val="right"/>
+      <w:pPr>
+        <w:ind w:left="4320" w:hanging="180"/>
+      </w:pPr>
+    </w:lvl>
+    <w:lvl w:ilvl="6" w:tplc="0C0A000F" w:tentative="1">
+      <w:start w:val="1"/>
+      <w:numFmt w:val="decimal"/>
+      <w:lvlText w:val="%7."/>
+      <w:lvlJc w:val="left"/>
+      <w:pPr>
+        <w:ind w:left="5040" w:hanging="360"/>
+      </w:pPr>
+    </w:lvl>
+    <w:lvl w:ilvl="7" w:tplc="0C0A0019" w:tentative="1">
+      <w:start w:val="1"/>
+      <w:numFmt w:val="lowerLetter"/>
+      <w:lvlText w:val="%8."/>
+      <w:lvlJc w:val="left"/>
+      <w:pPr>
+        <w:ind w:left="5760" w:hanging="360"/>
+      </w:pPr>
+    </w:lvl>
+    <w:lvl w:ilvl="8" w:tplc="0C0A001B" w:tentative="1">
+      <w:start w:val="1"/>
+      <w:numFmt w:val="lowerRoman"/>
+      <w:lvlText w:val="%9."/>
+      <w:lvlJc w:val="right"/>
+      <w:pPr>
+        <w:ind w:left="6480" w:hanging="180"/>
+      </w:pPr>
+    </w:lvl>
+  </w:abstractNum>
+  <w:abstractNum w:abstractNumId="2" w15:restartNumberingAfterBreak="0">
     <w:nsid w:val="71B03D12"/>
     <w:multiLevelType w:val="hybridMultilevel"/>
     <w:tmpl w:val="3AA410FE"/>
@@ -544,6 +899,12 @@
     </w:lvl>
   </w:abstractNum>
   <w:num w:numId="1" w16cid:durableId="1533153670">
+    <w:abstractNumId w:val="2"/>
+  </w:num>
+  <w:num w:numId="2" w16cid:durableId="39940436">
+    <w:abstractNumId w:val="1"/>
+  </w:num>
+  <w:num w:numId="3" w16cid:durableId="1917863215">
     <w:abstractNumId w:val="0"/>
   </w:num>
 </w:numbering>
@@ -1151,6 +1512,7 @@
   <w:style w:type="character" w:default="1" w:styleId="Fuentedeprrafopredeter">
     <w:name w:val="Default Paragraph Font"/>
     <w:uiPriority w:val="1"/>
+    <w:semiHidden/>
     <w:unhideWhenUsed/>
   </w:style>
   <w:style w:type="table" w:default="1" w:styleId="Tablanormal">

</xml_diff>

<commit_message>
Reduced the amount of lines written by preprocess function. Also added the model folder to git.
</commit_message>
<xml_diff>
--- a/DocumentaciónFastapi.docx
+++ b/DocumentaciónFastapi.docx
@@ -205,7 +205,13 @@
         <w:t xml:space="preserve"> de acceso será: </w:t>
       </w:r>
       <w:r>
-        <w:t>http://10.194.10.252:8000</w:t>
+        <w:t>http://10.194.10.252</w:t>
+      </w:r>
+      <w:r>
+        <w:t>.local</w:t>
+      </w:r>
+      <w:r>
+        <w:t>:8000</w:t>
       </w:r>
       <w:r>
         <w:t>/XXXX</w:t>
@@ -251,6 +257,14 @@
       </w:r>
       <w:proofErr w:type="spellEnd"/>
       <w:r>
+        <w:t xml:space="preserve"> para </w:t>
+      </w:r>
+      <w:proofErr w:type="spellStart"/>
+      <w:r>
+        <w:t>windows</w:t>
+      </w:r>
+      <w:proofErr w:type="spellEnd"/>
+      <w:r>
         <w:t xml:space="preserve">, escribimos en </w:t>
       </w:r>
       <w:proofErr w:type="spellStart"/>
@@ -259,7 +273,10 @@
       </w:r>
       <w:proofErr w:type="spellEnd"/>
       <w:r>
-        <w:t xml:space="preserve"> el comando:</w:t>
+        <w:t xml:space="preserve"> el comando</w:t>
+      </w:r>
+      <w:r>
+        <w:t xml:space="preserve">. </w:t>
       </w:r>
       <w:r>
         <w:br/>
@@ -294,17 +311,21 @@
           <w:rPr>
             <w:rStyle w:val="Hipervnculo"/>
           </w:rPr>
-          <w:t>http://ANT-VICTORF:8000/</w:t>
-        </w:r>
-        <w:r>
-          <w:rPr>
-            <w:rStyle w:val="Hipervnculo"/>
-          </w:rPr>
-          <w:t>XXXX</w:t>
+          <w:t>http://ANT-VICTORF.local:8000/XXXX</w:t>
         </w:r>
       </w:hyperlink>
     </w:p>
-    <w:p/>
+    <w:p>
+      <w:r>
+        <w:t xml:space="preserve">EN ANDROID HAY QUE DESCARGAR ALGUNA APP QUE PERMITA USAR EL NOMBRE COMO IP, COMO </w:t>
+      </w:r>
+      <w:r>
+        <w:rPr>
+          <w:u w:val="single"/>
+        </w:rPr>
+        <w:t>SERVICE BROWSER</w:t>
+      </w:r>
+    </w:p>
     <w:p>
       <w:pPr>
         <w:pStyle w:val="Ttulo3"/>

</xml_diff>

<commit_message>
Added version to the requirements.
</commit_message>
<xml_diff>
--- a/DocumentaciónFastapi.docx
+++ b/DocumentaciónFastapi.docx
@@ -83,32 +83,14 @@
       </w:r>
     </w:p>
     <w:p>
-      <w:proofErr w:type="spellStart"/>
-      <w:r>
-        <w:t>uvicorn</w:t>
-      </w:r>
-      <w:proofErr w:type="spellEnd"/>
-      <w:r>
-        <w:t xml:space="preserve"> </w:t>
-      </w:r>
-      <w:proofErr w:type="spellStart"/>
-      <w:r>
-        <w:t>server:app</w:t>
-      </w:r>
-      <w:proofErr w:type="spellEnd"/>
+      <w:r>
+        <w:t>uvicorn server:app</w:t>
+      </w:r>
     </w:p>
     <w:p/>
     <w:p>
       <w:r>
-        <w:t xml:space="preserve">La </w:t>
-      </w:r>
-      <w:proofErr w:type="spellStart"/>
-      <w:r>
-        <w:t>url</w:t>
-      </w:r>
-      <w:proofErr w:type="spellEnd"/>
-      <w:r>
-        <w:t xml:space="preserve"> </w:t>
+        <w:t xml:space="preserve">La url </w:t>
       </w:r>
       <w:r>
         <w:t xml:space="preserve">de acceso </w:t>
@@ -146,46 +128,16 @@
           <w:lang w:val="en-US"/>
         </w:rPr>
       </w:pPr>
-      <w:proofErr w:type="spellStart"/>
       <w:r>
         <w:rPr>
           <w:lang w:val="en-US"/>
         </w:rPr>
-        <w:t>uvicorn</w:t>
-      </w:r>
-      <w:proofErr w:type="spellEnd"/>
-      <w:r>
-        <w:rPr>
-          <w:lang w:val="en-US"/>
-        </w:rPr>
-        <w:t xml:space="preserve"> </w:t>
-      </w:r>
-      <w:proofErr w:type="spellStart"/>
-      <w:r>
-        <w:rPr>
-          <w:lang w:val="en-US"/>
-        </w:rPr>
-        <w:t>server:app</w:t>
-      </w:r>
-      <w:proofErr w:type="spellEnd"/>
-      <w:r>
-        <w:rPr>
-          <w:lang w:val="en-US"/>
-        </w:rPr>
-        <w:t xml:space="preserve"> --host 0.0.0.0 --port 8000</w:t>
-      </w:r>
-    </w:p>
-    <w:p>
-      <w:r>
-        <w:t xml:space="preserve">Entonces, si nuestra </w:t>
-      </w:r>
-      <w:proofErr w:type="spellStart"/>
-      <w:r>
-        <w:t>ip</w:t>
-      </w:r>
-      <w:proofErr w:type="spellEnd"/>
-      <w:r>
-        <w:t xml:space="preserve"> e</w:t>
+        <w:t>uvicorn server:app --host 0.0.0.0 --port 8000</w:t>
+      </w:r>
+    </w:p>
+    <w:p>
+      <w:r>
+        <w:t>Entonces, si nuestra ip e</w:t>
       </w:r>
       <w:r>
         <w:t xml:space="preserve">s </w:t>
@@ -194,15 +146,7 @@
         <w:t>10.194.10.252</w:t>
       </w:r>
       <w:r>
-        <w:t xml:space="preserve">, la </w:t>
-      </w:r>
-      <w:proofErr w:type="spellStart"/>
-      <w:r>
-        <w:t>url</w:t>
-      </w:r>
-      <w:proofErr w:type="spellEnd"/>
-      <w:r>
-        <w:t xml:space="preserve"> de acceso será: </w:t>
+        <w:t xml:space="preserve">, la url de acceso será: </w:t>
       </w:r>
       <w:r>
         <w:t>http://10.194.10.252</w:t>
@@ -219,73 +163,30 @@
     </w:p>
     <w:p>
       <w:r>
-        <w:t xml:space="preserve">Se puede hacer más fácilmente usando </w:t>
-      </w:r>
-      <w:proofErr w:type="spellStart"/>
-      <w:r>
-        <w:t>Bonjour</w:t>
-      </w:r>
-      <w:proofErr w:type="spellEnd"/>
-      <w:r>
-        <w:t xml:space="preserve"> </w:t>
-      </w:r>
-      <w:proofErr w:type="spellStart"/>
-      <w:r>
-        <w:t>services</w:t>
-      </w:r>
-      <w:proofErr w:type="spellEnd"/>
-      <w:r>
-        <w:t xml:space="preserve">, que permite </w:t>
-      </w:r>
-      <w:r>
-        <w:t xml:space="preserve">usar el nombre del host como </w:t>
-      </w:r>
-      <w:proofErr w:type="spellStart"/>
-      <w:r>
-        <w:t>ip</w:t>
-      </w:r>
-      <w:proofErr w:type="spellEnd"/>
+        <w:t xml:space="preserve">Se puede hacer más fácilmente usando Bonjour services, que permite </w:t>
+      </w:r>
+      <w:r>
+        <w:t>usar el nombre del host como ip</w:t>
+      </w:r>
       <w:r>
         <w:t>.</w:t>
       </w:r>
       <w:r>
-        <w:t xml:space="preserve"> Tras descargar </w:t>
-      </w:r>
-      <w:proofErr w:type="spellStart"/>
-      <w:r>
-        <w:t>Bonjour</w:t>
-      </w:r>
-      <w:proofErr w:type="spellEnd"/>
-      <w:r>
-        <w:t xml:space="preserve"> para </w:t>
-      </w:r>
-      <w:proofErr w:type="spellStart"/>
-      <w:r>
-        <w:t>windows</w:t>
-      </w:r>
-      <w:proofErr w:type="spellEnd"/>
-      <w:r>
-        <w:t xml:space="preserve">, escribimos en </w:t>
-      </w:r>
-      <w:proofErr w:type="spellStart"/>
-      <w:r>
-        <w:t>cmd</w:t>
-      </w:r>
-      <w:proofErr w:type="spellEnd"/>
-      <w:r>
-        <w:t xml:space="preserve"> el comando</w:t>
+        <w:t xml:space="preserve"> Tras descargar Bonjour</w:t>
+      </w:r>
+      <w:r>
+        <w:t xml:space="preserve"> para windows</w:t>
+      </w:r>
+      <w:r>
+        <w:t>, escribimos en cmd el comando</w:t>
       </w:r>
       <w:r>
         <w:t xml:space="preserve">. </w:t>
       </w:r>
       <w:r>
         <w:br/>
-      </w:r>
-      <w:proofErr w:type="spellStart"/>
-      <w:r>
         <w:t>hostname</w:t>
       </w:r>
-      <w:proofErr w:type="spellEnd"/>
     </w:p>
     <w:p>
       <w:r>
@@ -294,15 +195,7 @@
     </w:p>
     <w:p>
       <w:r>
-        <w:t xml:space="preserve">La </w:t>
-      </w:r>
-      <w:proofErr w:type="spellStart"/>
-      <w:r>
-        <w:t>url</w:t>
-      </w:r>
-      <w:proofErr w:type="spellEnd"/>
-      <w:r>
-        <w:t xml:space="preserve"> de acceso será:</w:t>
+        <w:t>La url de acceso será:</w:t>
       </w:r>
     </w:p>
     <w:p>
@@ -336,37 +229,13 @@
     </w:p>
     <w:p>
       <w:r>
-        <w:t xml:space="preserve">Preparar NGROK (Instalar, añadir al </w:t>
-      </w:r>
-      <w:proofErr w:type="spellStart"/>
-      <w:r>
-        <w:t>path</w:t>
-      </w:r>
-      <w:proofErr w:type="spellEnd"/>
-      <w:r>
-        <w:t xml:space="preserve">, </w:t>
-      </w:r>
-      <w:proofErr w:type="spellStart"/>
-      <w:r>
-        <w:t>etc</w:t>
-      </w:r>
-      <w:proofErr w:type="spellEnd"/>
-      <w:r>
-        <w:t>).</w:t>
+        <w:t>Preparar NGROK (Instalar, añadir al path, etc).</w:t>
       </w:r>
     </w:p>
     <w:p>
       <w:r>
         <w:lastRenderedPageBreak/>
-        <w:t xml:space="preserve">Corremos el servidor con alguno de los comandos vistos anteriormente (local o </w:t>
-      </w:r>
-      <w:proofErr w:type="gramStart"/>
-      <w:r>
-        <w:t>red wifi</w:t>
-      </w:r>
-      <w:proofErr w:type="gramEnd"/>
-      <w:r>
-        <w:t>)</w:t>
+        <w:t>Corremos el servidor con alguno de los comandos vistos anteriormente (local o red wifi)</w:t>
       </w:r>
     </w:p>
     <w:p>
@@ -376,27 +245,14 @@
       <w:r>
         <w:br/>
       </w:r>
-      <w:proofErr w:type="spellStart"/>
-      <w:r>
-        <w:t>ngrok</w:t>
-      </w:r>
-      <w:proofErr w:type="spellEnd"/>
-      <w:r>
-        <w:t xml:space="preserve"> http 8000</w:t>
+      <w:r>
+        <w:t>ngrok http 8000</w:t>
       </w:r>
     </w:p>
     <w:p/>
     <w:p>
       <w:r>
-        <w:t xml:space="preserve">Nos aparecerá una </w:t>
-      </w:r>
-      <w:proofErr w:type="spellStart"/>
-      <w:r>
-        <w:t>url</w:t>
-      </w:r>
-      <w:proofErr w:type="spellEnd"/>
-      <w:r>
-        <w:t xml:space="preserve">, algo así como </w:t>
+        <w:t xml:space="preserve">Nos aparecerá una url, algo así como </w:t>
       </w:r>
       <w:hyperlink r:id="rId6" w:history="1">
         <w:r>
@@ -412,15 +268,7 @@
     </w:p>
     <w:p>
       <w:r>
-        <w:t xml:space="preserve">La </w:t>
-      </w:r>
-      <w:proofErr w:type="spellStart"/>
-      <w:r>
-        <w:t>url</w:t>
-      </w:r>
-      <w:proofErr w:type="spellEnd"/>
-      <w:r>
-        <w:t xml:space="preserve"> de nuestro servidor será </w:t>
+        <w:t xml:space="preserve">La url de nuestro servidor será </w:t>
       </w:r>
       <w:r>
         <w:t>https://preexistent-lou-xylographic.ngrok-free.dev</w:t>
@@ -445,15 +293,7 @@
     </w:p>
     <w:p>
       <w:r>
-        <w:t>En el servidor existe la carpeta “</w:t>
-      </w:r>
-      <w:proofErr w:type="spellStart"/>
-      <w:r>
-        <w:t>models</w:t>
-      </w:r>
-      <w:proofErr w:type="spellEnd"/>
-      <w:r>
-        <w:t>”, que contiene las carpetas de aquellos modelos disponibles. Cada modelo tiene que tener una carpeta que contenga los archivos:</w:t>
+        <w:t>En el servidor existe la carpeta “models”, que contiene las carpetas de aquellos modelos disponibles. Cada modelo tiene que tener una carpeta que contenga los archivos:</w:t>
       </w:r>
     </w:p>
     <w:p>
@@ -464,29 +304,9 @@
           <w:numId w:val="3"/>
         </w:numPr>
       </w:pPr>
-      <w:proofErr w:type="spellStart"/>
-      <w:r>
-        <w:t>Classifier</w:t>
-      </w:r>
-      <w:proofErr w:type="spellEnd"/>
-      <w:r>
-        <w:t>_(</w:t>
-      </w:r>
-      <w:proofErr w:type="spellStart"/>
-      <w:r>
-        <w:t>model_name</w:t>
-      </w:r>
-      <w:proofErr w:type="spellEnd"/>
-      <w:proofErr w:type="gramStart"/>
-      <w:r>
-        <w:t>).</w:t>
-      </w:r>
-      <w:proofErr w:type="spellStart"/>
-      <w:r>
-        <w:t>keras</w:t>
-      </w:r>
-      <w:proofErr w:type="spellEnd"/>
-      <w:proofErr w:type="gramEnd"/>
+      <w:r>
+        <w:t>Classifier_(model_name).keras</w:t>
+      </w:r>
     </w:p>
     <w:p>
       <w:pPr>
@@ -496,29 +316,9 @@
           <w:numId w:val="3"/>
         </w:numPr>
       </w:pPr>
-      <w:proofErr w:type="spellStart"/>
-      <w:r>
-        <w:t>Encoder</w:t>
-      </w:r>
-      <w:proofErr w:type="spellEnd"/>
-      <w:r>
-        <w:t>_(</w:t>
-      </w:r>
-      <w:proofErr w:type="spellStart"/>
-      <w:r>
-        <w:t>model_name</w:t>
-      </w:r>
-      <w:proofErr w:type="spellEnd"/>
-      <w:proofErr w:type="gramStart"/>
-      <w:r>
-        <w:t>).</w:t>
-      </w:r>
-      <w:proofErr w:type="spellStart"/>
-      <w:r>
-        <w:t>pkl</w:t>
-      </w:r>
-      <w:proofErr w:type="spellEnd"/>
-      <w:proofErr w:type="gramEnd"/>
+      <w:r>
+        <w:t>Encoder_(model_name).pkl</w:t>
+      </w:r>
     </w:p>
     <w:p>
       <w:pPr>
@@ -529,21 +329,8 @@
         </w:numPr>
       </w:pPr>
       <w:r>
-        <w:t>Preprocesa_(</w:t>
-      </w:r>
-      <w:proofErr w:type="spellStart"/>
-      <w:r>
-        <w:t>model_name</w:t>
-      </w:r>
-      <w:proofErr w:type="spellEnd"/>
-      <w:r>
-        <w:t>).</w:t>
-      </w:r>
-      <w:proofErr w:type="spellStart"/>
-      <w:r>
-        <w:t>py</w:t>
-      </w:r>
-      <w:proofErr w:type="spellEnd"/>
+        <w:t>Preprocesa_(model_name).py</w:t>
+      </w:r>
     </w:p>
     <w:p>
       <w:pPr>
@@ -553,48 +340,72 @@
           <w:numId w:val="3"/>
         </w:numPr>
       </w:pPr>
-      <w:proofErr w:type="spellStart"/>
-      <w:r>
-        <w:t>Scaler</w:t>
-      </w:r>
-      <w:proofErr w:type="spellEnd"/>
-      <w:r>
-        <w:t>_(</w:t>
-      </w:r>
-      <w:proofErr w:type="spellStart"/>
-      <w:r>
-        <w:t>model_name</w:t>
-      </w:r>
-      <w:proofErr w:type="spellEnd"/>
-      <w:proofErr w:type="gramStart"/>
-      <w:r>
-        <w:t>).</w:t>
-      </w:r>
-      <w:proofErr w:type="spellStart"/>
-      <w:r>
-        <w:t>pkl</w:t>
-      </w:r>
-      <w:proofErr w:type="spellEnd"/>
-      <w:proofErr w:type="gramEnd"/>
-    </w:p>
-    <w:p>
-      <w:pPr>
-        <w:rPr>
-          <w:u w:val="single"/>
-        </w:rPr>
-      </w:pPr>
-      <w:r>
-        <w:t xml:space="preserve">Donde </w:t>
-      </w:r>
-      <w:proofErr w:type="spellStart"/>
-      <w:r>
-        <w:t>model_name</w:t>
-      </w:r>
-      <w:proofErr w:type="spellEnd"/>
-      <w:r>
-        <w:t xml:space="preserve"> es el nombre del modelo y de la carpeta que contiene los archivos.</w:t>
-      </w:r>
-    </w:p>
+      <w:r>
+        <w:t>Scaler_(model_name).pkl</w:t>
+      </w:r>
+    </w:p>
+    <w:p>
+      <w:r>
+        <w:t>Donde model_name es el nombre del modelo y de la carpeta que contiene los archivos.</w:t>
+      </w:r>
+    </w:p>
+    <w:p/>
+    <w:p/>
+    <w:p/>
+    <w:p/>
+    <w:p/>
+    <w:p/>
+    <w:p/>
+    <w:p>
+      <w:pPr>
+        <w:pStyle w:val="Ttulo2"/>
+      </w:pPr>
+      <w:r>
+        <w:lastRenderedPageBreak/>
+        <w:t>Ejecución del servidor en la nube</w:t>
+      </w:r>
+    </w:p>
+    <w:p>
+      <w:pPr>
+        <w:pStyle w:val="Ttulo3"/>
+      </w:pPr>
+      <w:r>
+        <w:t>Render.com</w:t>
+      </w:r>
+    </w:p>
+    <w:p>
+      <w:r>
+        <w:t xml:space="preserve">Una opción gratuita para ejecutar el servidor la ofrece la web Render. El código del servidor debe estar en un repositorio github. Guía explicativa: </w:t>
+      </w:r>
+      <w:hyperlink r:id="rId7" w:history="1">
+        <w:r>
+          <w:rPr>
+            <w:rStyle w:val="Hipervnculo"/>
+          </w:rPr>
+          <w:t>https://render.com/docs/deploy-fastapi</w:t>
+        </w:r>
+      </w:hyperlink>
+      <w:r>
+        <w:t>.</w:t>
+      </w:r>
+    </w:p>
+    <w:p>
+      <w:r>
+        <w:t>Problema: En la versión gratuita, a los 15 minutos de no recibir ninguna request, el servicio web se cae automáticamente y tardará unos minutos en reinicializarse cuando mandemos la siguiente request.</w:t>
+      </w:r>
+      <w:r>
+        <w:t xml:space="preserve"> Para solucionar eso mandamos un mensaje de monitorización cada 12 minutos con la web uptime Robot. Parece que funciona bien.</w:t>
+      </w:r>
+    </w:p>
+    <w:p>
+      <w:r>
+        <w:t xml:space="preserve">Por lo demás, muy sencillo de utilizar. La url web será, por ejemplo: </w:t>
+      </w:r>
+      <w:r>
+        <w:t>"https://snifflinkserver.onrender.com"    </w:t>
+      </w:r>
+    </w:p>
+    <w:p/>
     <w:sectPr>
       <w:pgSz w:w="11906" w:h="16838"/>
       <w:pgMar w:top="1417" w:right="1701" w:bottom="1417" w:left="1701" w:header="708" w:footer="708" w:gutter="0"/>
@@ -1533,7 +1344,6 @@
   <w:style w:type="character" w:default="1" w:styleId="Fuentedeprrafopredeter">
     <w:name w:val="Default Paragraph Font"/>
     <w:uiPriority w:val="1"/>
-    <w:semiHidden/>
     <w:unhideWhenUsed/>
   </w:style>
   <w:style w:type="table" w:default="1" w:styleId="Tablanormal">

</xml_diff>